<commit_message>
finishing up docx file and adding pdf to repo
</commit_message>
<xml_diff>
--- a/Simeon Patton - CS362 Extra Credit.docx
+++ b/Simeon Patton - CS362 Extra Credit.docx
@@ -44,7 +44,7 @@
       </w:r>
     </w:p>
     <w:p>
-      <w:hyperlink r:id="rId5" w:history="1">
+      <w:hyperlink r:id="rId6" w:history="1">
         <w:r>
           <w:rPr>
             <w:rStyle w:val="Hyperlink"/>
@@ -99,10 +99,1819 @@
         <w:pStyle w:val="ListParagraph"/>
         <w:ind w:left="1800"/>
       </w:pPr>
+      <w:r>
+        <w:rPr>
+          <w:noProof/>
+        </w:rPr>
+        <w:drawing>
+          <wp:anchor distT="0" distB="0" distL="114300" distR="114300" simplePos="0" relativeHeight="251658240" behindDoc="1" locked="0" layoutInCell="1" allowOverlap="1" wp14:anchorId="08E0CF85" wp14:editId="7B1F444E">
+            <wp:simplePos x="0" y="0"/>
+            <wp:positionH relativeFrom="column">
+              <wp:posOffset>1143000</wp:posOffset>
+            </wp:positionH>
+            <wp:positionV relativeFrom="paragraph">
+              <wp:posOffset>0</wp:posOffset>
+            </wp:positionV>
+            <wp:extent cx="3406140" cy="4066262"/>
+            <wp:effectExtent l="0" t="0" r="3810" b="0"/>
+            <wp:wrapTight wrapText="bothSides">
+              <wp:wrapPolygon edited="0">
+                <wp:start x="0" y="0"/>
+                <wp:lineTo x="0" y="21455"/>
+                <wp:lineTo x="21503" y="21455"/>
+                <wp:lineTo x="21503" y="0"/>
+                <wp:lineTo x="0" y="0"/>
+              </wp:wrapPolygon>
+            </wp:wrapTight>
+            <wp:docPr id="1" name="Picture 1"/>
+            <wp:cNvGraphicFramePr>
+              <a:graphicFrameLocks xmlns:a="http://schemas.openxmlformats.org/drawingml/2006/main" noChangeAspect="1"/>
+            </wp:cNvGraphicFramePr>
+            <a:graphic xmlns:a="http://schemas.openxmlformats.org/drawingml/2006/main">
+              <a:graphicData uri="http://schemas.openxmlformats.org/drawingml/2006/picture">
+                <pic:pic xmlns:pic="http://schemas.openxmlformats.org/drawingml/2006/picture">
+                  <pic:nvPicPr>
+                    <pic:cNvPr id="1" name=""/>
+                    <pic:cNvPicPr/>
+                  </pic:nvPicPr>
+                  <pic:blipFill>
+                    <a:blip r:embed="rId7" cstate="print">
+                      <a:extLst>
+                        <a:ext uri="{28A0092B-C50C-407E-A947-70E740481C1C}">
+                          <a14:useLocalDpi xmlns:a14="http://schemas.microsoft.com/office/drawing/2010/main" val="0"/>
+                        </a:ext>
+                      </a:extLst>
+                    </a:blip>
+                    <a:stretch>
+                      <a:fillRect/>
+                    </a:stretch>
+                  </pic:blipFill>
+                  <pic:spPr>
+                    <a:xfrm>
+                      <a:off x="0" y="0"/>
+                      <a:ext cx="3406140" cy="4066262"/>
+                    </a:xfrm>
+                    <a:prstGeom prst="rect">
+                      <a:avLst/>
+                    </a:prstGeom>
+                  </pic:spPr>
+                </pic:pic>
+              </a:graphicData>
+            </a:graphic>
+          </wp:anchor>
+        </w:drawing>
+      </w:r>
     </w:p>
     <w:p>
       <w:pPr>
         <w:ind w:left="1080"/>
+      </w:pPr>
+    </w:p>
+    <w:p>
+      <w:pPr>
+        <w:ind w:left="1080"/>
+      </w:pPr>
+    </w:p>
+    <w:p>
+      <w:pPr>
+        <w:ind w:left="1080"/>
+      </w:pPr>
+    </w:p>
+    <w:p>
+      <w:pPr>
+        <w:ind w:left="1080"/>
+      </w:pPr>
+    </w:p>
+    <w:p>
+      <w:pPr>
+        <w:ind w:left="1080"/>
+      </w:pPr>
+    </w:p>
+    <w:p>
+      <w:pPr>
+        <w:ind w:left="1080"/>
+      </w:pPr>
+    </w:p>
+    <w:p>
+      <w:pPr>
+        <w:ind w:left="1080"/>
+      </w:pPr>
+    </w:p>
+    <w:p>
+      <w:pPr>
+        <w:ind w:left="1080"/>
+      </w:pPr>
+    </w:p>
+    <w:p>
+      <w:pPr>
+        <w:ind w:left="1080"/>
+      </w:pPr>
+    </w:p>
+    <w:p>
+      <w:pPr>
+        <w:ind w:left="1080"/>
+      </w:pPr>
+    </w:p>
+    <w:p>
+      <w:pPr>
+        <w:ind w:left="1080"/>
+      </w:pPr>
+    </w:p>
+    <w:p>
+      <w:pPr>
+        <w:ind w:left="1080"/>
+      </w:pPr>
+    </w:p>
+    <w:p>
+      <w:pPr>
+        <w:ind w:left="1080"/>
+      </w:pPr>
+    </w:p>
+    <w:p>
+      <w:pPr>
+        <w:ind w:left="1080"/>
+      </w:pPr>
+    </w:p>
+    <w:p>
+      <w:pPr>
+        <w:ind w:left="1080"/>
+      </w:pPr>
+    </w:p>
+    <w:p>
+      <w:pPr>
+        <w:ind w:left="1080"/>
+      </w:pPr>
+    </w:p>
+    <w:p>
+      <w:pPr>
+        <w:ind w:left="1080"/>
+      </w:pPr>
+    </w:p>
+    <w:p>
+      <w:pPr>
+        <w:ind w:left="1080"/>
+      </w:pPr>
+    </w:p>
+    <w:p>
+      <w:pPr>
+        <w:ind w:left="1080"/>
+      </w:pPr>
+    </w:p>
+    <w:p>
+      <w:pPr>
+        <w:ind w:left="1080"/>
+      </w:pPr>
+    </w:p>
+    <w:p>
+      <w:pPr>
+        <w:ind w:left="1080"/>
+      </w:pPr>
+    </w:p>
+    <w:p>
+      <w:pPr>
+        <w:pStyle w:val="ListParagraph"/>
+        <w:numPr>
+          <w:ilvl w:val="0"/>
+          <w:numId w:val="3"/>
+        </w:numPr>
+      </w:pPr>
+      <w:proofErr w:type="spellStart"/>
+      <w:r>
+        <w:lastRenderedPageBreak/>
+        <w:t>Unittest</w:t>
+      </w:r>
+      <w:proofErr w:type="spellEnd"/>
+      <w:r>
+        <w:t xml:space="preserve"> Code and Output</w:t>
+      </w:r>
+      <w:r>
+        <w:t xml:space="preserve"> for reverse sentence</w:t>
+      </w:r>
+    </w:p>
+    <w:p>
+      <w:pPr>
+        <w:pStyle w:val="ListParagraph"/>
+        <w:ind w:left="1800"/>
+      </w:pPr>
+      <w:r>
+        <w:rPr>
+          <w:noProof/>
+        </w:rPr>
+        <w:drawing>
+          <wp:anchor distT="0" distB="0" distL="114300" distR="114300" simplePos="0" relativeHeight="251659264" behindDoc="1" locked="0" layoutInCell="1" allowOverlap="1" wp14:anchorId="7A9332D3" wp14:editId="2D533868">
+            <wp:simplePos x="0" y="0"/>
+            <wp:positionH relativeFrom="margin">
+              <wp:posOffset>1463040</wp:posOffset>
+            </wp:positionH>
+            <wp:positionV relativeFrom="paragraph">
+              <wp:posOffset>29210</wp:posOffset>
+            </wp:positionV>
+            <wp:extent cx="2582545" cy="2522220"/>
+            <wp:effectExtent l="0" t="0" r="8255" b="0"/>
+            <wp:wrapTight wrapText="bothSides">
+              <wp:wrapPolygon edited="0">
+                <wp:start x="0" y="0"/>
+                <wp:lineTo x="0" y="21372"/>
+                <wp:lineTo x="21510" y="21372"/>
+                <wp:lineTo x="21510" y="0"/>
+                <wp:lineTo x="0" y="0"/>
+              </wp:wrapPolygon>
+            </wp:wrapTight>
+            <wp:docPr id="4" name="Picture 4"/>
+            <wp:cNvGraphicFramePr>
+              <a:graphicFrameLocks xmlns:a="http://schemas.openxmlformats.org/drawingml/2006/main" noChangeAspect="1"/>
+            </wp:cNvGraphicFramePr>
+            <a:graphic xmlns:a="http://schemas.openxmlformats.org/drawingml/2006/main">
+              <a:graphicData uri="http://schemas.openxmlformats.org/drawingml/2006/picture">
+                <pic:pic xmlns:pic="http://schemas.openxmlformats.org/drawingml/2006/picture">
+                  <pic:nvPicPr>
+                    <pic:cNvPr id="1" name=""/>
+                    <pic:cNvPicPr/>
+                  </pic:nvPicPr>
+                  <pic:blipFill>
+                    <a:blip r:embed="rId8" cstate="print">
+                      <a:extLst>
+                        <a:ext uri="{28A0092B-C50C-407E-A947-70E740481C1C}">
+                          <a14:useLocalDpi xmlns:a14="http://schemas.microsoft.com/office/drawing/2010/main" val="0"/>
+                        </a:ext>
+                      </a:extLst>
+                    </a:blip>
+                    <a:stretch>
+                      <a:fillRect/>
+                    </a:stretch>
+                  </pic:blipFill>
+                  <pic:spPr>
+                    <a:xfrm>
+                      <a:off x="0" y="0"/>
+                      <a:ext cx="2582545" cy="2522220"/>
+                    </a:xfrm>
+                    <a:prstGeom prst="rect">
+                      <a:avLst/>
+                    </a:prstGeom>
+                  </pic:spPr>
+                </pic:pic>
+              </a:graphicData>
+            </a:graphic>
+            <wp14:sizeRelH relativeFrom="margin">
+              <wp14:pctWidth>0</wp14:pctWidth>
+            </wp14:sizeRelH>
+            <wp14:sizeRelV relativeFrom="margin">
+              <wp14:pctHeight>0</wp14:pctHeight>
+            </wp14:sizeRelV>
+          </wp:anchor>
+        </w:drawing>
+      </w:r>
+    </w:p>
+    <w:p>
+      <w:pPr>
+        <w:pStyle w:val="ListParagraph"/>
+        <w:ind w:left="1800"/>
+      </w:pPr>
+    </w:p>
+    <w:p>
+      <w:pPr>
+        <w:pStyle w:val="ListParagraph"/>
+        <w:ind w:left="1800"/>
+      </w:pPr>
+    </w:p>
+    <w:p>
+      <w:pPr>
+        <w:pStyle w:val="ListParagraph"/>
+        <w:ind w:left="1800"/>
+      </w:pPr>
+    </w:p>
+    <w:p>
+      <w:pPr>
+        <w:pStyle w:val="ListParagraph"/>
+        <w:ind w:left="1800"/>
+      </w:pPr>
+    </w:p>
+    <w:p>
+      <w:pPr>
+        <w:pStyle w:val="ListParagraph"/>
+        <w:ind w:left="1800"/>
+      </w:pPr>
+    </w:p>
+    <w:p>
+      <w:pPr>
+        <w:pStyle w:val="ListParagraph"/>
+        <w:ind w:left="1800"/>
+      </w:pPr>
+    </w:p>
+    <w:p>
+      <w:pPr>
+        <w:pStyle w:val="ListParagraph"/>
+        <w:ind w:left="1800"/>
+      </w:pPr>
+    </w:p>
+    <w:p>
+      <w:pPr>
+        <w:pStyle w:val="ListParagraph"/>
+        <w:ind w:left="1800"/>
+      </w:pPr>
+    </w:p>
+    <w:p>
+      <w:pPr>
+        <w:pStyle w:val="ListParagraph"/>
+        <w:ind w:left="1800"/>
+      </w:pPr>
+    </w:p>
+    <w:p>
+      <w:pPr>
+        <w:pStyle w:val="ListParagraph"/>
+        <w:ind w:left="1800"/>
+      </w:pPr>
+    </w:p>
+    <w:p>
+      <w:pPr>
+        <w:pStyle w:val="ListParagraph"/>
+        <w:ind w:left="1800"/>
+      </w:pPr>
+    </w:p>
+    <w:p>
+      <w:pPr>
+        <w:pStyle w:val="ListParagraph"/>
+        <w:ind w:left="1800"/>
+      </w:pPr>
+    </w:p>
+    <w:p>
+      <w:pPr>
+        <w:pStyle w:val="ListParagraph"/>
+        <w:ind w:left="1800"/>
+      </w:pPr>
+    </w:p>
+    <w:p>
+      <w:pPr>
+        <w:pStyle w:val="ListParagraph"/>
+        <w:ind w:left="1800"/>
+      </w:pPr>
+      <w:r>
+        <w:rPr>
+          <w:noProof/>
+        </w:rPr>
+        <w:drawing>
+          <wp:anchor distT="0" distB="0" distL="114300" distR="114300" simplePos="0" relativeHeight="251660288" behindDoc="1" locked="0" layoutInCell="1" allowOverlap="1" wp14:anchorId="52226FAA" wp14:editId="07018D1A">
+            <wp:simplePos x="0" y="0"/>
+            <wp:positionH relativeFrom="margin">
+              <wp:posOffset>525780</wp:posOffset>
+            </wp:positionH>
+            <wp:positionV relativeFrom="paragraph">
+              <wp:posOffset>28575</wp:posOffset>
+            </wp:positionV>
+            <wp:extent cx="4823460" cy="851535"/>
+            <wp:effectExtent l="0" t="0" r="0" b="5715"/>
+            <wp:wrapTight wrapText="bothSides">
+              <wp:wrapPolygon edited="0">
+                <wp:start x="0" y="0"/>
+                <wp:lineTo x="0" y="21262"/>
+                <wp:lineTo x="21498" y="21262"/>
+                <wp:lineTo x="21498" y="0"/>
+                <wp:lineTo x="0" y="0"/>
+              </wp:wrapPolygon>
+            </wp:wrapTight>
+            <wp:docPr id="5" name="Picture 5"/>
+            <wp:cNvGraphicFramePr>
+              <a:graphicFrameLocks xmlns:a="http://schemas.openxmlformats.org/drawingml/2006/main" noChangeAspect="1"/>
+            </wp:cNvGraphicFramePr>
+            <a:graphic xmlns:a="http://schemas.openxmlformats.org/drawingml/2006/main">
+              <a:graphicData uri="http://schemas.openxmlformats.org/drawingml/2006/picture">
+                <pic:pic xmlns:pic="http://schemas.openxmlformats.org/drawingml/2006/picture">
+                  <pic:nvPicPr>
+                    <pic:cNvPr id="1" name=""/>
+                    <pic:cNvPicPr/>
+                  </pic:nvPicPr>
+                  <pic:blipFill>
+                    <a:blip r:embed="rId9" cstate="print">
+                      <a:extLst>
+                        <a:ext uri="{28A0092B-C50C-407E-A947-70E740481C1C}">
+                          <a14:useLocalDpi xmlns:a14="http://schemas.microsoft.com/office/drawing/2010/main" val="0"/>
+                        </a:ext>
+                      </a:extLst>
+                    </a:blip>
+                    <a:stretch>
+                      <a:fillRect/>
+                    </a:stretch>
+                  </pic:blipFill>
+                  <pic:spPr>
+                    <a:xfrm>
+                      <a:off x="0" y="0"/>
+                      <a:ext cx="4823460" cy="851535"/>
+                    </a:xfrm>
+                    <a:prstGeom prst="rect">
+                      <a:avLst/>
+                    </a:prstGeom>
+                  </pic:spPr>
+                </pic:pic>
+              </a:graphicData>
+            </a:graphic>
+            <wp14:sizeRelH relativeFrom="margin">
+              <wp14:pctWidth>0</wp14:pctWidth>
+            </wp14:sizeRelH>
+            <wp14:sizeRelV relativeFrom="margin">
+              <wp14:pctHeight>0</wp14:pctHeight>
+            </wp14:sizeRelV>
+          </wp:anchor>
+        </w:drawing>
+      </w:r>
+    </w:p>
+    <w:p>
+      <w:pPr>
+        <w:pStyle w:val="ListParagraph"/>
+        <w:ind w:left="1800"/>
+      </w:pPr>
+    </w:p>
+    <w:p>
+      <w:pPr>
+        <w:pStyle w:val="ListParagraph"/>
+        <w:ind w:left="1800"/>
+      </w:pPr>
+    </w:p>
+    <w:p>
+      <w:pPr>
+        <w:pStyle w:val="ListParagraph"/>
+        <w:ind w:left="1800"/>
+      </w:pPr>
+    </w:p>
+    <w:p>
+      <w:pPr>
+        <w:pStyle w:val="ListParagraph"/>
+        <w:ind w:left="1800"/>
+      </w:pPr>
+    </w:p>
+    <w:p>
+      <w:pPr>
+        <w:pStyle w:val="ListParagraph"/>
+        <w:ind w:left="1800"/>
+      </w:pPr>
+    </w:p>
+    <w:p>
+      <w:pPr>
+        <w:pStyle w:val="ListParagraph"/>
+        <w:numPr>
+          <w:ilvl w:val="0"/>
+          <w:numId w:val="3"/>
+        </w:numPr>
+      </w:pPr>
+      <w:proofErr w:type="spellStart"/>
+      <w:r>
+        <w:t>Pytest</w:t>
+      </w:r>
+      <w:proofErr w:type="spellEnd"/>
+      <w:r>
+        <w:t xml:space="preserve"> Code and output for reverse sentence</w:t>
+      </w:r>
+    </w:p>
+    <w:p>
+      <w:pPr>
+        <w:pStyle w:val="ListParagraph"/>
+        <w:ind w:left="1800"/>
+      </w:pPr>
+      <w:r>
+        <w:t>***Had to use the “-s” flag to capture user input</w:t>
+      </w:r>
+    </w:p>
+    <w:p>
+      <w:pPr>
+        <w:pStyle w:val="ListParagraph"/>
+        <w:ind w:left="1800"/>
+      </w:pPr>
+      <w:r>
+        <w:rPr>
+          <w:noProof/>
+        </w:rPr>
+        <w:drawing>
+          <wp:anchor distT="0" distB="0" distL="114300" distR="114300" simplePos="0" relativeHeight="251661312" behindDoc="1" locked="0" layoutInCell="1" allowOverlap="1" wp14:anchorId="286CF3BA" wp14:editId="54EE2488">
+            <wp:simplePos x="0" y="0"/>
+            <wp:positionH relativeFrom="margin">
+              <wp:posOffset>1554480</wp:posOffset>
+            </wp:positionH>
+            <wp:positionV relativeFrom="paragraph">
+              <wp:posOffset>1270</wp:posOffset>
+            </wp:positionV>
+            <wp:extent cx="2621280" cy="3053715"/>
+            <wp:effectExtent l="0" t="0" r="7620" b="0"/>
+            <wp:wrapTight wrapText="bothSides">
+              <wp:wrapPolygon edited="0">
+                <wp:start x="0" y="0"/>
+                <wp:lineTo x="0" y="21425"/>
+                <wp:lineTo x="21506" y="21425"/>
+                <wp:lineTo x="21506" y="0"/>
+                <wp:lineTo x="0" y="0"/>
+              </wp:wrapPolygon>
+            </wp:wrapTight>
+            <wp:docPr id="6" name="Picture 6"/>
+            <wp:cNvGraphicFramePr>
+              <a:graphicFrameLocks xmlns:a="http://schemas.openxmlformats.org/drawingml/2006/main" noChangeAspect="1"/>
+            </wp:cNvGraphicFramePr>
+            <a:graphic xmlns:a="http://schemas.openxmlformats.org/drawingml/2006/main">
+              <a:graphicData uri="http://schemas.openxmlformats.org/drawingml/2006/picture">
+                <pic:pic xmlns:pic="http://schemas.openxmlformats.org/drawingml/2006/picture">
+                  <pic:nvPicPr>
+                    <pic:cNvPr id="1" name=""/>
+                    <pic:cNvPicPr/>
+                  </pic:nvPicPr>
+                  <pic:blipFill>
+                    <a:blip r:embed="rId10" cstate="print">
+                      <a:extLst>
+                        <a:ext uri="{28A0092B-C50C-407E-A947-70E740481C1C}">
+                          <a14:useLocalDpi xmlns:a14="http://schemas.microsoft.com/office/drawing/2010/main" val="0"/>
+                        </a:ext>
+                      </a:extLst>
+                    </a:blip>
+                    <a:stretch>
+                      <a:fillRect/>
+                    </a:stretch>
+                  </pic:blipFill>
+                  <pic:spPr>
+                    <a:xfrm>
+                      <a:off x="0" y="0"/>
+                      <a:ext cx="2621280" cy="3053715"/>
+                    </a:xfrm>
+                    <a:prstGeom prst="rect">
+                      <a:avLst/>
+                    </a:prstGeom>
+                  </pic:spPr>
+                </pic:pic>
+              </a:graphicData>
+            </a:graphic>
+            <wp14:sizeRelH relativeFrom="margin">
+              <wp14:pctWidth>0</wp14:pctWidth>
+            </wp14:sizeRelH>
+            <wp14:sizeRelV relativeFrom="margin">
+              <wp14:pctHeight>0</wp14:pctHeight>
+            </wp14:sizeRelV>
+          </wp:anchor>
+        </w:drawing>
+      </w:r>
+    </w:p>
+    <w:p>
+      <w:pPr>
+        <w:pStyle w:val="ListParagraph"/>
+        <w:ind w:left="1800"/>
+      </w:pPr>
+    </w:p>
+    <w:p>
+      <w:pPr>
+        <w:pStyle w:val="ListParagraph"/>
+        <w:ind w:left="1800"/>
+      </w:pPr>
+    </w:p>
+    <w:p>
+      <w:pPr>
+        <w:pStyle w:val="ListParagraph"/>
+        <w:ind w:left="1800"/>
+      </w:pPr>
+    </w:p>
+    <w:p>
+      <w:pPr>
+        <w:pStyle w:val="ListParagraph"/>
+        <w:ind w:left="1800"/>
+      </w:pPr>
+    </w:p>
+    <w:p>
+      <w:pPr>
+        <w:pStyle w:val="ListParagraph"/>
+        <w:ind w:left="1800"/>
+      </w:pPr>
+    </w:p>
+    <w:p>
+      <w:pPr>
+        <w:pStyle w:val="ListParagraph"/>
+        <w:ind w:left="1800"/>
+      </w:pPr>
+    </w:p>
+    <w:p>
+      <w:pPr>
+        <w:pStyle w:val="ListParagraph"/>
+        <w:ind w:left="1800"/>
+      </w:pPr>
+    </w:p>
+    <w:p>
+      <w:pPr>
+        <w:pStyle w:val="ListParagraph"/>
+        <w:ind w:left="1800"/>
+      </w:pPr>
+    </w:p>
+    <w:p>
+      <w:pPr>
+        <w:pStyle w:val="ListParagraph"/>
+        <w:ind w:left="1800"/>
+      </w:pPr>
+    </w:p>
+    <w:p>
+      <w:pPr>
+        <w:pStyle w:val="ListParagraph"/>
+        <w:ind w:left="1800"/>
+      </w:pPr>
+    </w:p>
+    <w:p>
+      <w:pPr>
+        <w:pStyle w:val="ListParagraph"/>
+        <w:ind w:left="1800"/>
+      </w:pPr>
+    </w:p>
+    <w:p>
+      <w:pPr>
+        <w:pStyle w:val="ListParagraph"/>
+        <w:ind w:left="1800"/>
+      </w:pPr>
+    </w:p>
+    <w:p>
+      <w:pPr>
+        <w:pStyle w:val="ListParagraph"/>
+        <w:ind w:left="1800"/>
+      </w:pPr>
+    </w:p>
+    <w:p>
+      <w:pPr>
+        <w:pStyle w:val="ListParagraph"/>
+        <w:ind w:left="1800"/>
+      </w:pPr>
+    </w:p>
+    <w:p>
+      <w:pPr>
+        <w:pStyle w:val="ListParagraph"/>
+        <w:ind w:left="1800"/>
+      </w:pPr>
+    </w:p>
+    <w:p>
+      <w:pPr>
+        <w:pStyle w:val="ListParagraph"/>
+        <w:ind w:left="1800"/>
+      </w:pPr>
+    </w:p>
+    <w:p>
+      <w:pPr>
+        <w:pStyle w:val="ListParagraph"/>
+        <w:ind w:left="1800"/>
+      </w:pPr>
+      <w:r>
+        <w:rPr>
+          <w:noProof/>
+        </w:rPr>
+        <w:drawing>
+          <wp:anchor distT="0" distB="0" distL="114300" distR="114300" simplePos="0" relativeHeight="251662336" behindDoc="1" locked="0" layoutInCell="1" allowOverlap="1" wp14:anchorId="6ED4E2F1" wp14:editId="59FFB838">
+            <wp:simplePos x="0" y="0"/>
+            <wp:positionH relativeFrom="margin">
+              <wp:posOffset>777240</wp:posOffset>
+            </wp:positionH>
+            <wp:positionV relativeFrom="paragraph">
+              <wp:posOffset>6985</wp:posOffset>
+            </wp:positionV>
+            <wp:extent cx="4312920" cy="1015365"/>
+            <wp:effectExtent l="0" t="0" r="0" b="0"/>
+            <wp:wrapTight wrapText="bothSides">
+              <wp:wrapPolygon edited="0">
+                <wp:start x="0" y="0"/>
+                <wp:lineTo x="0" y="21073"/>
+                <wp:lineTo x="21466" y="21073"/>
+                <wp:lineTo x="21466" y="0"/>
+                <wp:lineTo x="0" y="0"/>
+              </wp:wrapPolygon>
+            </wp:wrapTight>
+            <wp:docPr id="7" name="Picture 7"/>
+            <wp:cNvGraphicFramePr>
+              <a:graphicFrameLocks xmlns:a="http://schemas.openxmlformats.org/drawingml/2006/main" noChangeAspect="1"/>
+            </wp:cNvGraphicFramePr>
+            <a:graphic xmlns:a="http://schemas.openxmlformats.org/drawingml/2006/main">
+              <a:graphicData uri="http://schemas.openxmlformats.org/drawingml/2006/picture">
+                <pic:pic xmlns:pic="http://schemas.openxmlformats.org/drawingml/2006/picture">
+                  <pic:nvPicPr>
+                    <pic:cNvPr id="1" name=""/>
+                    <pic:cNvPicPr/>
+                  </pic:nvPicPr>
+                  <pic:blipFill>
+                    <a:blip r:embed="rId11" cstate="print">
+                      <a:extLst>
+                        <a:ext uri="{28A0092B-C50C-407E-A947-70E740481C1C}">
+                          <a14:useLocalDpi xmlns:a14="http://schemas.microsoft.com/office/drawing/2010/main" val="0"/>
+                        </a:ext>
+                      </a:extLst>
+                    </a:blip>
+                    <a:stretch>
+                      <a:fillRect/>
+                    </a:stretch>
+                  </pic:blipFill>
+                  <pic:spPr>
+                    <a:xfrm>
+                      <a:off x="0" y="0"/>
+                      <a:ext cx="4312920" cy="1015365"/>
+                    </a:xfrm>
+                    <a:prstGeom prst="rect">
+                      <a:avLst/>
+                    </a:prstGeom>
+                  </pic:spPr>
+                </pic:pic>
+              </a:graphicData>
+            </a:graphic>
+            <wp14:sizeRelH relativeFrom="margin">
+              <wp14:pctWidth>0</wp14:pctWidth>
+            </wp14:sizeRelH>
+            <wp14:sizeRelV relativeFrom="margin">
+              <wp14:pctHeight>0</wp14:pctHeight>
+            </wp14:sizeRelV>
+          </wp:anchor>
+        </w:drawing>
+      </w:r>
+    </w:p>
+    <w:p>
+      <w:pPr>
+        <w:pStyle w:val="ListParagraph"/>
+        <w:ind w:left="1800"/>
+      </w:pPr>
+    </w:p>
+    <w:p>
+      <w:pPr>
+        <w:pStyle w:val="ListParagraph"/>
+        <w:ind w:left="1800"/>
+      </w:pPr>
+    </w:p>
+    <w:p>
+      <w:pPr>
+        <w:pStyle w:val="ListParagraph"/>
+        <w:ind w:left="1800"/>
+      </w:pPr>
+    </w:p>
+    <w:p>
+      <w:pPr>
+        <w:pStyle w:val="ListParagraph"/>
+        <w:ind w:left="1800"/>
+      </w:pPr>
+    </w:p>
+    <w:p>
+      <w:pPr>
+        <w:pStyle w:val="ListParagraph"/>
+        <w:ind w:left="1800"/>
+      </w:pPr>
+    </w:p>
+    <w:p>
+      <w:pPr>
+        <w:pStyle w:val="ListParagraph"/>
+        <w:ind w:left="1800"/>
+      </w:pPr>
+    </w:p>
+    <w:p>
+      <w:pPr>
+        <w:pStyle w:val="ListParagraph"/>
+        <w:ind w:left="1800"/>
+      </w:pPr>
+    </w:p>
+    <w:p>
+      <w:pPr>
+        <w:pStyle w:val="ListParagraph"/>
+        <w:numPr>
+          <w:ilvl w:val="0"/>
+          <w:numId w:val="2"/>
+        </w:numPr>
+      </w:pPr>
+      <w:r>
+        <w:lastRenderedPageBreak/>
+        <w:t>Question 2:</w:t>
+      </w:r>
+    </w:p>
+    <w:p>
+      <w:pPr>
+        <w:pStyle w:val="ListParagraph"/>
+        <w:ind w:left="1440"/>
+      </w:pPr>
+      <w:r>
+        <w:t>Five user stories from the social media platform in assignment 1;</w:t>
+      </w:r>
+    </w:p>
+    <w:p>
+      <w:pPr>
+        <w:pStyle w:val="ListParagraph"/>
+        <w:numPr>
+          <w:ilvl w:val="0"/>
+          <w:numId w:val="5"/>
+        </w:numPr>
+      </w:pPr>
+      <w:r>
+        <w:t xml:space="preserve">As a user I want to be able to </w:t>
+      </w:r>
+      <w:r>
+        <w:t>post updates to a friend viewable wall in order to share my experiences.</w:t>
+      </w:r>
+    </w:p>
+    <w:p>
+      <w:pPr>
+        <w:pStyle w:val="ListParagraph"/>
+        <w:numPr>
+          <w:ilvl w:val="0"/>
+          <w:numId w:val="5"/>
+        </w:numPr>
+      </w:pPr>
+      <w:r>
+        <w:t>As a user I want to be able to message other users in order to keep in touch.</w:t>
+      </w:r>
+    </w:p>
+    <w:p>
+      <w:pPr>
+        <w:pStyle w:val="ListParagraph"/>
+        <w:numPr>
+          <w:ilvl w:val="0"/>
+          <w:numId w:val="5"/>
+        </w:numPr>
+      </w:pPr>
+      <w:r>
+        <w:t xml:space="preserve">As a user I would like to </w:t>
+      </w:r>
+      <w:r>
+        <w:t>upload my photos to share them with friends and family.</w:t>
+      </w:r>
+    </w:p>
+    <w:p>
+      <w:pPr>
+        <w:pStyle w:val="ListParagraph"/>
+        <w:numPr>
+          <w:ilvl w:val="0"/>
+          <w:numId w:val="5"/>
+        </w:numPr>
+      </w:pPr>
+      <w:r>
+        <w:t>As a user I would like to organize my photos into specific albums in order to group like ideas.</w:t>
+      </w:r>
+    </w:p>
+    <w:p>
+      <w:pPr>
+        <w:pStyle w:val="ListParagraph"/>
+        <w:numPr>
+          <w:ilvl w:val="0"/>
+          <w:numId w:val="5"/>
+        </w:numPr>
+      </w:pPr>
+      <w:r>
+        <w:t>As a user I would like to be notified when another user sends me a message through the messaging sy</w:t>
+      </w:r>
+      <w:r>
+        <w:t>s</w:t>
+      </w:r>
+      <w:r>
+        <w:t>tem.</w:t>
+      </w:r>
+    </w:p>
+    <w:p/>
+    <w:p>
+      <w:pPr>
+        <w:pStyle w:val="ListParagraph"/>
+        <w:numPr>
+          <w:ilvl w:val="0"/>
+          <w:numId w:val="2"/>
+        </w:numPr>
+      </w:pPr>
+      <w:r>
+        <w:t>Question 3:</w:t>
+      </w:r>
+    </w:p>
+    <w:p>
+      <w:pPr>
+        <w:pStyle w:val="ListParagraph"/>
+        <w:ind w:left="1440"/>
+      </w:pPr>
+      <w:r>
+        <w:t xml:space="preserve">Write a program that takes in a target sum and array of values and determines the pair of values that reaches the target sum. Then write </w:t>
+      </w:r>
+      <w:proofErr w:type="spellStart"/>
+      <w:r>
+        <w:t>unittest</w:t>
+      </w:r>
+      <w:proofErr w:type="spellEnd"/>
+      <w:r>
+        <w:t xml:space="preserve"> and </w:t>
+      </w:r>
+      <w:proofErr w:type="spellStart"/>
+      <w:r>
+        <w:t>pytest</w:t>
+      </w:r>
+      <w:proofErr w:type="spellEnd"/>
+      <w:r>
+        <w:t xml:space="preserve"> programs for it.</w:t>
+      </w:r>
+    </w:p>
+    <w:p>
+      <w:pPr>
+        <w:pStyle w:val="ListParagraph"/>
+        <w:ind w:left="1440"/>
+      </w:pPr>
+    </w:p>
+    <w:p>
+      <w:pPr>
+        <w:pStyle w:val="ListParagraph"/>
+        <w:numPr>
+          <w:ilvl w:val="0"/>
+          <w:numId w:val="6"/>
+        </w:numPr>
+      </w:pPr>
+      <w:r>
+        <w:rPr>
+          <w:noProof/>
+        </w:rPr>
+        <w:drawing>
+          <wp:anchor distT="0" distB="0" distL="114300" distR="114300" simplePos="0" relativeHeight="251663360" behindDoc="1" locked="0" layoutInCell="1" allowOverlap="1" wp14:anchorId="0330F74B" wp14:editId="198886FB">
+            <wp:simplePos x="0" y="0"/>
+            <wp:positionH relativeFrom="column">
+              <wp:posOffset>1280160</wp:posOffset>
+            </wp:positionH>
+            <wp:positionV relativeFrom="paragraph">
+              <wp:posOffset>183515</wp:posOffset>
+            </wp:positionV>
+            <wp:extent cx="3989070" cy="5814060"/>
+            <wp:effectExtent l="0" t="0" r="0" b="0"/>
+            <wp:wrapTight wrapText="bothSides">
+              <wp:wrapPolygon edited="0">
+                <wp:start x="0" y="0"/>
+                <wp:lineTo x="0" y="21515"/>
+                <wp:lineTo x="21456" y="21515"/>
+                <wp:lineTo x="21456" y="0"/>
+                <wp:lineTo x="0" y="0"/>
+              </wp:wrapPolygon>
+            </wp:wrapTight>
+            <wp:docPr id="8" name="Picture 8"/>
+            <wp:cNvGraphicFramePr>
+              <a:graphicFrameLocks xmlns:a="http://schemas.openxmlformats.org/drawingml/2006/main" noChangeAspect="1"/>
+            </wp:cNvGraphicFramePr>
+            <a:graphic xmlns:a="http://schemas.openxmlformats.org/drawingml/2006/main">
+              <a:graphicData uri="http://schemas.openxmlformats.org/drawingml/2006/picture">
+                <pic:pic xmlns:pic="http://schemas.openxmlformats.org/drawingml/2006/picture">
+                  <pic:nvPicPr>
+                    <pic:cNvPr id="1" name=""/>
+                    <pic:cNvPicPr/>
+                  </pic:nvPicPr>
+                  <pic:blipFill>
+                    <a:blip r:embed="rId12">
+                      <a:extLst>
+                        <a:ext uri="{28A0092B-C50C-407E-A947-70E740481C1C}">
+                          <a14:useLocalDpi xmlns:a14="http://schemas.microsoft.com/office/drawing/2010/main" val="0"/>
+                        </a:ext>
+                      </a:extLst>
+                    </a:blip>
+                    <a:stretch>
+                      <a:fillRect/>
+                    </a:stretch>
+                  </pic:blipFill>
+                  <pic:spPr>
+                    <a:xfrm>
+                      <a:off x="0" y="0"/>
+                      <a:ext cx="3989070" cy="5814060"/>
+                    </a:xfrm>
+                    <a:prstGeom prst="rect">
+                      <a:avLst/>
+                    </a:prstGeom>
+                  </pic:spPr>
+                </pic:pic>
+              </a:graphicData>
+            </a:graphic>
+            <wp14:sizeRelH relativeFrom="margin">
+              <wp14:pctWidth>0</wp14:pctWidth>
+            </wp14:sizeRelH>
+            <wp14:sizeRelV relativeFrom="margin">
+              <wp14:pctHeight>0</wp14:pctHeight>
+            </wp14:sizeRelV>
+          </wp:anchor>
+        </w:drawing>
+      </w:r>
+      <w:r>
+        <w:t>Target_sum.py program</w:t>
+      </w:r>
+    </w:p>
+    <w:p>
+      <w:pPr>
+        <w:pStyle w:val="ListParagraph"/>
+        <w:ind w:left="1800"/>
+      </w:pPr>
+    </w:p>
+    <w:p/>
+    <w:p>
+      <w:pPr>
+        <w:pStyle w:val="ListParagraph"/>
+        <w:ind w:left="1800"/>
+      </w:pPr>
+    </w:p>
+    <w:p>
+      <w:pPr>
+        <w:pStyle w:val="ListParagraph"/>
+        <w:ind w:left="1800"/>
+      </w:pPr>
+    </w:p>
+    <w:p>
+      <w:pPr>
+        <w:pStyle w:val="ListParagraph"/>
+        <w:ind w:left="1800"/>
+      </w:pPr>
+    </w:p>
+    <w:p>
+      <w:pPr>
+        <w:pStyle w:val="ListParagraph"/>
+        <w:ind w:left="1800"/>
+      </w:pPr>
+    </w:p>
+    <w:p>
+      <w:pPr>
+        <w:pStyle w:val="ListParagraph"/>
+        <w:ind w:left="1800"/>
+      </w:pPr>
+    </w:p>
+    <w:p>
+      <w:pPr>
+        <w:pStyle w:val="ListParagraph"/>
+        <w:ind w:left="1800"/>
+      </w:pPr>
+    </w:p>
+    <w:p>
+      <w:pPr>
+        <w:pStyle w:val="ListParagraph"/>
+        <w:ind w:left="1800"/>
+      </w:pPr>
+    </w:p>
+    <w:p>
+      <w:pPr>
+        <w:pStyle w:val="ListParagraph"/>
+        <w:ind w:left="1800"/>
+      </w:pPr>
+    </w:p>
+    <w:p>
+      <w:pPr>
+        <w:pStyle w:val="ListParagraph"/>
+        <w:ind w:left="1800"/>
+      </w:pPr>
+    </w:p>
+    <w:p>
+      <w:pPr>
+        <w:pStyle w:val="ListParagraph"/>
+        <w:ind w:left="1800"/>
+      </w:pPr>
+    </w:p>
+    <w:p>
+      <w:pPr>
+        <w:pStyle w:val="ListParagraph"/>
+        <w:ind w:left="1800"/>
+      </w:pPr>
+    </w:p>
+    <w:p>
+      <w:pPr>
+        <w:pStyle w:val="ListParagraph"/>
+        <w:ind w:left="1800"/>
+      </w:pPr>
+    </w:p>
+    <w:p>
+      <w:pPr>
+        <w:pStyle w:val="ListParagraph"/>
+        <w:ind w:left="1800"/>
+      </w:pPr>
+    </w:p>
+    <w:p>
+      <w:pPr>
+        <w:pStyle w:val="ListParagraph"/>
+        <w:ind w:left="1800"/>
+      </w:pPr>
+    </w:p>
+    <w:p>
+      <w:pPr>
+        <w:pStyle w:val="ListParagraph"/>
+        <w:ind w:left="1800"/>
+      </w:pPr>
+    </w:p>
+    <w:p>
+      <w:pPr>
+        <w:pStyle w:val="ListParagraph"/>
+        <w:ind w:left="1800"/>
+      </w:pPr>
+    </w:p>
+    <w:p>
+      <w:pPr>
+        <w:pStyle w:val="ListParagraph"/>
+        <w:ind w:left="1800"/>
+      </w:pPr>
+    </w:p>
+    <w:p>
+      <w:pPr>
+        <w:pStyle w:val="ListParagraph"/>
+        <w:ind w:left="1800"/>
+      </w:pPr>
+    </w:p>
+    <w:p>
+      <w:pPr>
+        <w:pStyle w:val="ListParagraph"/>
+        <w:ind w:left="1800"/>
+      </w:pPr>
+    </w:p>
+    <w:p>
+      <w:pPr>
+        <w:pStyle w:val="ListParagraph"/>
+        <w:ind w:left="1800"/>
+      </w:pPr>
+    </w:p>
+    <w:p>
+      <w:pPr>
+        <w:pStyle w:val="ListParagraph"/>
+        <w:ind w:left="1800"/>
+      </w:pPr>
+    </w:p>
+    <w:p>
+      <w:pPr>
+        <w:pStyle w:val="ListParagraph"/>
+        <w:ind w:left="1800"/>
+      </w:pPr>
+    </w:p>
+    <w:p>
+      <w:pPr>
+        <w:pStyle w:val="ListParagraph"/>
+        <w:ind w:left="1800"/>
+      </w:pPr>
+    </w:p>
+    <w:p>
+      <w:pPr>
+        <w:pStyle w:val="ListParagraph"/>
+        <w:ind w:left="1800"/>
+      </w:pPr>
+    </w:p>
+    <w:p>
+      <w:pPr>
+        <w:pStyle w:val="ListParagraph"/>
+        <w:ind w:left="1800"/>
+      </w:pPr>
+    </w:p>
+    <w:p>
+      <w:pPr>
+        <w:pStyle w:val="ListParagraph"/>
+        <w:ind w:left="1800"/>
+      </w:pPr>
+    </w:p>
+    <w:p>
+      <w:pPr>
+        <w:pStyle w:val="ListParagraph"/>
+        <w:ind w:left="1800"/>
+      </w:pPr>
+    </w:p>
+    <w:p>
+      <w:pPr>
+        <w:pStyle w:val="ListParagraph"/>
+        <w:ind w:left="1800"/>
+      </w:pPr>
+    </w:p>
+    <w:p>
+      <w:pPr>
+        <w:pStyle w:val="ListParagraph"/>
+        <w:numPr>
+          <w:ilvl w:val="0"/>
+          <w:numId w:val="6"/>
+        </w:numPr>
+      </w:pPr>
+      <w:proofErr w:type="spellStart"/>
+      <w:r>
+        <w:lastRenderedPageBreak/>
+        <w:t>Unittest</w:t>
+      </w:r>
+      <w:proofErr w:type="spellEnd"/>
+      <w:r>
+        <w:t xml:space="preserve"> code and output;</w:t>
+      </w:r>
+    </w:p>
+    <w:p>
+      <w:pPr>
+        <w:pStyle w:val="ListParagraph"/>
+        <w:ind w:left="1800"/>
+      </w:pPr>
+      <w:r>
+        <w:rPr>
+          <w:noProof/>
+        </w:rPr>
+        <w:drawing>
+          <wp:anchor distT="0" distB="0" distL="114300" distR="114300" simplePos="0" relativeHeight="251664384" behindDoc="1" locked="0" layoutInCell="1" allowOverlap="1" wp14:anchorId="0F48F934" wp14:editId="0B31BA00">
+            <wp:simplePos x="0" y="0"/>
+            <wp:positionH relativeFrom="margin">
+              <wp:align>center</wp:align>
+            </wp:positionH>
+            <wp:positionV relativeFrom="paragraph">
+              <wp:posOffset>8890</wp:posOffset>
+            </wp:positionV>
+            <wp:extent cx="3666490" cy="4084320"/>
+            <wp:effectExtent l="0" t="0" r="0" b="0"/>
+            <wp:wrapTight wrapText="bothSides">
+              <wp:wrapPolygon edited="0">
+                <wp:start x="0" y="0"/>
+                <wp:lineTo x="0" y="21459"/>
+                <wp:lineTo x="21435" y="21459"/>
+                <wp:lineTo x="21435" y="0"/>
+                <wp:lineTo x="0" y="0"/>
+              </wp:wrapPolygon>
+            </wp:wrapTight>
+            <wp:docPr id="9" name="Picture 9"/>
+            <wp:cNvGraphicFramePr>
+              <a:graphicFrameLocks xmlns:a="http://schemas.openxmlformats.org/drawingml/2006/main" noChangeAspect="1"/>
+            </wp:cNvGraphicFramePr>
+            <a:graphic xmlns:a="http://schemas.openxmlformats.org/drawingml/2006/main">
+              <a:graphicData uri="http://schemas.openxmlformats.org/drawingml/2006/picture">
+                <pic:pic xmlns:pic="http://schemas.openxmlformats.org/drawingml/2006/picture">
+                  <pic:nvPicPr>
+                    <pic:cNvPr id="1" name=""/>
+                    <pic:cNvPicPr/>
+                  </pic:nvPicPr>
+                  <pic:blipFill>
+                    <a:blip r:embed="rId13" cstate="print">
+                      <a:extLst>
+                        <a:ext uri="{28A0092B-C50C-407E-A947-70E740481C1C}">
+                          <a14:useLocalDpi xmlns:a14="http://schemas.microsoft.com/office/drawing/2010/main" val="0"/>
+                        </a:ext>
+                      </a:extLst>
+                    </a:blip>
+                    <a:stretch>
+                      <a:fillRect/>
+                    </a:stretch>
+                  </pic:blipFill>
+                  <pic:spPr>
+                    <a:xfrm>
+                      <a:off x="0" y="0"/>
+                      <a:ext cx="3666490" cy="4084320"/>
+                    </a:xfrm>
+                    <a:prstGeom prst="rect">
+                      <a:avLst/>
+                    </a:prstGeom>
+                  </pic:spPr>
+                </pic:pic>
+              </a:graphicData>
+            </a:graphic>
+            <wp14:sizeRelH relativeFrom="margin">
+              <wp14:pctWidth>0</wp14:pctWidth>
+            </wp14:sizeRelH>
+            <wp14:sizeRelV relativeFrom="margin">
+              <wp14:pctHeight>0</wp14:pctHeight>
+            </wp14:sizeRelV>
+          </wp:anchor>
+        </w:drawing>
+      </w:r>
+    </w:p>
+    <w:p>
+      <w:pPr>
+        <w:pStyle w:val="ListParagraph"/>
+        <w:ind w:left="1800"/>
+      </w:pPr>
+    </w:p>
+    <w:p>
+      <w:pPr>
+        <w:pStyle w:val="ListParagraph"/>
+        <w:ind w:left="1800"/>
+      </w:pPr>
+    </w:p>
+    <w:p>
+      <w:pPr>
+        <w:pStyle w:val="ListParagraph"/>
+        <w:ind w:left="1800"/>
+      </w:pPr>
+    </w:p>
+    <w:p>
+      <w:pPr>
+        <w:pStyle w:val="ListParagraph"/>
+        <w:ind w:left="1800"/>
+      </w:pPr>
+    </w:p>
+    <w:p>
+      <w:pPr>
+        <w:pStyle w:val="ListParagraph"/>
+        <w:ind w:left="1800"/>
+      </w:pPr>
+    </w:p>
+    <w:p>
+      <w:pPr>
+        <w:pStyle w:val="ListParagraph"/>
+        <w:ind w:left="1800"/>
+      </w:pPr>
+    </w:p>
+    <w:p>
+      <w:pPr>
+        <w:pStyle w:val="ListParagraph"/>
+        <w:ind w:left="1800"/>
+      </w:pPr>
+    </w:p>
+    <w:p>
+      <w:pPr>
+        <w:pStyle w:val="ListParagraph"/>
+        <w:ind w:left="1800"/>
+      </w:pPr>
+    </w:p>
+    <w:p>
+      <w:pPr>
+        <w:pStyle w:val="ListParagraph"/>
+        <w:ind w:left="1800"/>
+      </w:pPr>
+    </w:p>
+    <w:p>
+      <w:pPr>
+        <w:pStyle w:val="ListParagraph"/>
+        <w:ind w:left="1800"/>
+      </w:pPr>
+    </w:p>
+    <w:p>
+      <w:pPr>
+        <w:pStyle w:val="ListParagraph"/>
+        <w:ind w:left="1800"/>
+      </w:pPr>
+    </w:p>
+    <w:p>
+      <w:pPr>
+        <w:pStyle w:val="ListParagraph"/>
+        <w:ind w:left="1800"/>
+      </w:pPr>
+    </w:p>
+    <w:p>
+      <w:pPr>
+        <w:pStyle w:val="ListParagraph"/>
+        <w:ind w:left="1800"/>
+      </w:pPr>
+    </w:p>
+    <w:p>
+      <w:pPr>
+        <w:pStyle w:val="ListParagraph"/>
+        <w:ind w:left="1800"/>
+      </w:pPr>
+    </w:p>
+    <w:p>
+      <w:pPr>
+        <w:pStyle w:val="ListParagraph"/>
+        <w:ind w:left="1800"/>
+      </w:pPr>
+    </w:p>
+    <w:p>
+      <w:pPr>
+        <w:pStyle w:val="ListParagraph"/>
+        <w:ind w:left="1800"/>
+      </w:pPr>
+    </w:p>
+    <w:p>
+      <w:pPr>
+        <w:pStyle w:val="ListParagraph"/>
+        <w:ind w:left="1800"/>
+      </w:pPr>
+    </w:p>
+    <w:p>
+      <w:pPr>
+        <w:pStyle w:val="ListParagraph"/>
+        <w:ind w:left="1800"/>
+      </w:pPr>
+    </w:p>
+    <w:p>
+      <w:pPr>
+        <w:pStyle w:val="ListParagraph"/>
+        <w:ind w:left="1800"/>
+      </w:pPr>
+    </w:p>
+    <w:p>
+      <w:pPr>
+        <w:pStyle w:val="ListParagraph"/>
+        <w:ind w:left="1800"/>
+      </w:pPr>
+    </w:p>
+    <w:p>
+      <w:pPr>
+        <w:pStyle w:val="ListParagraph"/>
+        <w:ind w:left="1800"/>
+      </w:pPr>
+      <w:r>
+        <w:rPr>
+          <w:noProof/>
+        </w:rPr>
+        <w:drawing>
+          <wp:anchor distT="0" distB="0" distL="114300" distR="114300" simplePos="0" relativeHeight="251665408" behindDoc="1" locked="0" layoutInCell="1" allowOverlap="1" wp14:anchorId="1809D14E" wp14:editId="2D1226E5">
+            <wp:simplePos x="0" y="0"/>
+            <wp:positionH relativeFrom="column">
+              <wp:posOffset>-68580</wp:posOffset>
+            </wp:positionH>
+            <wp:positionV relativeFrom="paragraph">
+              <wp:posOffset>264160</wp:posOffset>
+            </wp:positionV>
+            <wp:extent cx="5943600" cy="2792095"/>
+            <wp:effectExtent l="0" t="0" r="0" b="8255"/>
+            <wp:wrapTight wrapText="bothSides">
+              <wp:wrapPolygon edited="0">
+                <wp:start x="0" y="0"/>
+                <wp:lineTo x="0" y="21516"/>
+                <wp:lineTo x="21531" y="21516"/>
+                <wp:lineTo x="21531" y="0"/>
+                <wp:lineTo x="0" y="0"/>
+              </wp:wrapPolygon>
+            </wp:wrapTight>
+            <wp:docPr id="10" name="Picture 10"/>
+            <wp:cNvGraphicFramePr>
+              <a:graphicFrameLocks xmlns:a="http://schemas.openxmlformats.org/drawingml/2006/main" noChangeAspect="1"/>
+            </wp:cNvGraphicFramePr>
+            <a:graphic xmlns:a="http://schemas.openxmlformats.org/drawingml/2006/main">
+              <a:graphicData uri="http://schemas.openxmlformats.org/drawingml/2006/picture">
+                <pic:pic xmlns:pic="http://schemas.openxmlformats.org/drawingml/2006/picture">
+                  <pic:nvPicPr>
+                    <pic:cNvPr id="1" name=""/>
+                    <pic:cNvPicPr/>
+                  </pic:nvPicPr>
+                  <pic:blipFill>
+                    <a:blip r:embed="rId14">
+                      <a:extLst>
+                        <a:ext uri="{28A0092B-C50C-407E-A947-70E740481C1C}">
+                          <a14:useLocalDpi xmlns:a14="http://schemas.microsoft.com/office/drawing/2010/main" val="0"/>
+                        </a:ext>
+                      </a:extLst>
+                    </a:blip>
+                    <a:stretch>
+                      <a:fillRect/>
+                    </a:stretch>
+                  </pic:blipFill>
+                  <pic:spPr>
+                    <a:xfrm>
+                      <a:off x="0" y="0"/>
+                      <a:ext cx="5943600" cy="2792095"/>
+                    </a:xfrm>
+                    <a:prstGeom prst="rect">
+                      <a:avLst/>
+                    </a:prstGeom>
+                  </pic:spPr>
+                </pic:pic>
+              </a:graphicData>
+            </a:graphic>
+          </wp:anchor>
+        </w:drawing>
+      </w:r>
+    </w:p>
+    <w:p>
+      <w:pPr>
+        <w:pStyle w:val="ListParagraph"/>
+        <w:ind w:left="1800"/>
+      </w:pPr>
+    </w:p>
+    <w:p>
+      <w:pPr>
+        <w:pStyle w:val="ListParagraph"/>
+        <w:ind w:left="1800"/>
+      </w:pPr>
+    </w:p>
+    <w:p>
+      <w:pPr>
+        <w:pStyle w:val="ListParagraph"/>
+        <w:ind w:left="1800"/>
+      </w:pPr>
+    </w:p>
+    <w:p>
+      <w:pPr>
+        <w:pStyle w:val="ListParagraph"/>
+        <w:ind w:left="1800"/>
+      </w:pPr>
+    </w:p>
+    <w:p>
+      <w:pPr>
+        <w:pStyle w:val="ListParagraph"/>
+        <w:ind w:left="1800"/>
+      </w:pPr>
+    </w:p>
+    <w:p>
+      <w:pPr>
+        <w:pStyle w:val="ListParagraph"/>
+        <w:ind w:left="1800"/>
+      </w:pPr>
+    </w:p>
+    <w:p>
+      <w:pPr>
+        <w:pStyle w:val="ListParagraph"/>
+        <w:ind w:left="1800"/>
+      </w:pPr>
+    </w:p>
+    <w:p>
+      <w:pPr>
+        <w:pStyle w:val="ListParagraph"/>
+        <w:ind w:left="1800"/>
+      </w:pPr>
+    </w:p>
+    <w:p>
+      <w:pPr>
+        <w:pStyle w:val="ListParagraph"/>
+        <w:ind w:left="1800"/>
+      </w:pPr>
+    </w:p>
+    <w:p>
+      <w:pPr>
+        <w:pStyle w:val="ListParagraph"/>
+        <w:ind w:left="1800"/>
+      </w:pPr>
+    </w:p>
+    <w:p>
+      <w:pPr>
+        <w:pStyle w:val="ListParagraph"/>
+        <w:numPr>
+          <w:ilvl w:val="0"/>
+          <w:numId w:val="6"/>
+        </w:numPr>
+      </w:pPr>
+      <w:proofErr w:type="spellStart"/>
+      <w:r>
+        <w:lastRenderedPageBreak/>
+        <w:t>Pytest</w:t>
+      </w:r>
+      <w:proofErr w:type="spellEnd"/>
+      <w:r>
+        <w:t xml:space="preserve"> code and output;</w:t>
+      </w:r>
+    </w:p>
+    <w:p>
+      <w:pPr>
+        <w:pStyle w:val="ListParagraph"/>
+        <w:ind w:left="1800"/>
+      </w:pPr>
+      <w:r>
+        <w:t>***Had to use the “-s” flag to capture user input</w:t>
+      </w:r>
+    </w:p>
+    <w:p>
+      <w:pPr>
+        <w:pStyle w:val="ListParagraph"/>
+        <w:ind w:left="1800"/>
+      </w:pPr>
+    </w:p>
+    <w:p>
+      <w:pPr>
+        <w:pStyle w:val="ListParagraph"/>
+        <w:ind w:left="1800"/>
+      </w:pPr>
+      <w:r>
+        <w:rPr>
+          <w:noProof/>
+        </w:rPr>
+        <w:drawing>
+          <wp:anchor distT="0" distB="0" distL="114300" distR="114300" simplePos="0" relativeHeight="251666432" behindDoc="1" locked="0" layoutInCell="1" allowOverlap="1" wp14:anchorId="31E1C6F7" wp14:editId="7967B76D">
+            <wp:simplePos x="0" y="0"/>
+            <wp:positionH relativeFrom="column">
+              <wp:posOffset>905510</wp:posOffset>
+            </wp:positionH>
+            <wp:positionV relativeFrom="paragraph">
+              <wp:posOffset>3810</wp:posOffset>
+            </wp:positionV>
+            <wp:extent cx="4389755" cy="4594860"/>
+            <wp:effectExtent l="0" t="0" r="0" b="0"/>
+            <wp:wrapTight wrapText="bothSides">
+              <wp:wrapPolygon edited="0">
+                <wp:start x="0" y="0"/>
+                <wp:lineTo x="0" y="21493"/>
+                <wp:lineTo x="21466" y="21493"/>
+                <wp:lineTo x="21466" y="0"/>
+                <wp:lineTo x="0" y="0"/>
+              </wp:wrapPolygon>
+            </wp:wrapTight>
+            <wp:docPr id="11" name="Picture 11"/>
+            <wp:cNvGraphicFramePr>
+              <a:graphicFrameLocks xmlns:a="http://schemas.openxmlformats.org/drawingml/2006/main" noChangeAspect="1"/>
+            </wp:cNvGraphicFramePr>
+            <a:graphic xmlns:a="http://schemas.openxmlformats.org/drawingml/2006/main">
+              <a:graphicData uri="http://schemas.openxmlformats.org/drawingml/2006/picture">
+                <pic:pic xmlns:pic="http://schemas.openxmlformats.org/drawingml/2006/picture">
+                  <pic:nvPicPr>
+                    <pic:cNvPr id="1" name=""/>
+                    <pic:cNvPicPr/>
+                  </pic:nvPicPr>
+                  <pic:blipFill>
+                    <a:blip r:embed="rId15">
+                      <a:extLst>
+                        <a:ext uri="{28A0092B-C50C-407E-A947-70E740481C1C}">
+                          <a14:useLocalDpi xmlns:a14="http://schemas.microsoft.com/office/drawing/2010/main" val="0"/>
+                        </a:ext>
+                      </a:extLst>
+                    </a:blip>
+                    <a:stretch>
+                      <a:fillRect/>
+                    </a:stretch>
+                  </pic:blipFill>
+                  <pic:spPr>
+                    <a:xfrm>
+                      <a:off x="0" y="0"/>
+                      <a:ext cx="4389755" cy="4594860"/>
+                    </a:xfrm>
+                    <a:prstGeom prst="rect">
+                      <a:avLst/>
+                    </a:prstGeom>
+                  </pic:spPr>
+                </pic:pic>
+              </a:graphicData>
+            </a:graphic>
+            <wp14:sizeRelH relativeFrom="margin">
+              <wp14:pctWidth>0</wp14:pctWidth>
+            </wp14:sizeRelH>
+            <wp14:sizeRelV relativeFrom="margin">
+              <wp14:pctHeight>0</wp14:pctHeight>
+            </wp14:sizeRelV>
+          </wp:anchor>
+        </w:drawing>
+      </w:r>
+    </w:p>
+    <w:p>
+      <w:pPr>
+        <w:pStyle w:val="ListParagraph"/>
+        <w:ind w:left="1800"/>
+      </w:pPr>
+    </w:p>
+    <w:p>
+      <w:pPr>
+        <w:pStyle w:val="ListParagraph"/>
+        <w:ind w:left="1800"/>
+      </w:pPr>
+    </w:p>
+    <w:p>
+      <w:pPr>
+        <w:pStyle w:val="ListParagraph"/>
+        <w:ind w:left="1800"/>
+      </w:pPr>
+    </w:p>
+    <w:p>
+      <w:pPr>
+        <w:pStyle w:val="ListParagraph"/>
+        <w:ind w:left="1800"/>
+      </w:pPr>
+    </w:p>
+    <w:p>
+      <w:pPr>
+        <w:pStyle w:val="ListParagraph"/>
+        <w:ind w:left="1800"/>
+      </w:pPr>
+    </w:p>
+    <w:p>
+      <w:pPr>
+        <w:pStyle w:val="ListParagraph"/>
+        <w:ind w:left="1800"/>
+      </w:pPr>
+    </w:p>
+    <w:p>
+      <w:pPr>
+        <w:pStyle w:val="ListParagraph"/>
+        <w:ind w:left="1800"/>
+      </w:pPr>
+    </w:p>
+    <w:p>
+      <w:pPr>
+        <w:pStyle w:val="ListParagraph"/>
+        <w:ind w:left="1800"/>
+      </w:pPr>
+    </w:p>
+    <w:p>
+      <w:pPr>
+        <w:pStyle w:val="ListParagraph"/>
+        <w:ind w:left="1800"/>
+      </w:pPr>
+    </w:p>
+    <w:p>
+      <w:pPr>
+        <w:pStyle w:val="ListParagraph"/>
+        <w:ind w:left="1800"/>
+      </w:pPr>
+    </w:p>
+    <w:p>
+      <w:pPr>
+        <w:pStyle w:val="ListParagraph"/>
+        <w:ind w:left="1800"/>
+      </w:pPr>
+    </w:p>
+    <w:p>
+      <w:pPr>
+        <w:pStyle w:val="ListParagraph"/>
+        <w:ind w:left="1800"/>
+      </w:pPr>
+    </w:p>
+    <w:p>
+      <w:pPr>
+        <w:pStyle w:val="ListParagraph"/>
+        <w:ind w:left="1800"/>
+      </w:pPr>
+    </w:p>
+    <w:p>
+      <w:pPr>
+        <w:pStyle w:val="ListParagraph"/>
+        <w:ind w:left="1800"/>
+      </w:pPr>
+    </w:p>
+    <w:p>
+      <w:pPr>
+        <w:pStyle w:val="ListParagraph"/>
+        <w:ind w:left="1800"/>
+      </w:pPr>
+    </w:p>
+    <w:p>
+      <w:pPr>
+        <w:pStyle w:val="ListParagraph"/>
+        <w:ind w:left="1800"/>
+      </w:pPr>
+    </w:p>
+    <w:p>
+      <w:pPr>
+        <w:pStyle w:val="ListParagraph"/>
+        <w:ind w:left="1800"/>
+      </w:pPr>
+    </w:p>
+    <w:p>
+      <w:pPr>
+        <w:pStyle w:val="ListParagraph"/>
+        <w:ind w:left="1800"/>
+      </w:pPr>
+    </w:p>
+    <w:p>
+      <w:pPr>
+        <w:pStyle w:val="ListParagraph"/>
+        <w:ind w:left="1800"/>
+      </w:pPr>
+    </w:p>
+    <w:p>
+      <w:pPr>
+        <w:pStyle w:val="ListParagraph"/>
+        <w:ind w:left="1800"/>
+      </w:pPr>
+    </w:p>
+    <w:p>
+      <w:pPr>
+        <w:pStyle w:val="ListParagraph"/>
+        <w:ind w:left="1800"/>
+      </w:pPr>
+    </w:p>
+    <w:p>
+      <w:pPr>
+        <w:pStyle w:val="ListParagraph"/>
+        <w:ind w:left="1800"/>
+      </w:pPr>
+    </w:p>
+    <w:p>
+      <w:pPr>
+        <w:pStyle w:val="ListParagraph"/>
+        <w:ind w:left="1800"/>
+      </w:pPr>
+    </w:p>
+    <w:p>
+      <w:pPr>
+        <w:pStyle w:val="ListParagraph"/>
+        <w:ind w:left="1800"/>
+      </w:pPr>
+      <w:r>
+        <w:rPr>
+          <w:noProof/>
+        </w:rPr>
+        <w:drawing>
+          <wp:anchor distT="0" distB="0" distL="114300" distR="114300" simplePos="0" relativeHeight="251667456" behindDoc="1" locked="0" layoutInCell="1" allowOverlap="1" wp14:anchorId="7BC53C4F" wp14:editId="7E7EA2EC">
+            <wp:simplePos x="0" y="0"/>
+            <wp:positionH relativeFrom="column">
+              <wp:posOffset>45720</wp:posOffset>
+            </wp:positionH>
+            <wp:positionV relativeFrom="paragraph">
+              <wp:posOffset>288925</wp:posOffset>
+            </wp:positionV>
+            <wp:extent cx="5943600" cy="3110865"/>
+            <wp:effectExtent l="0" t="0" r="0" b="0"/>
+            <wp:wrapTight wrapText="bothSides">
+              <wp:wrapPolygon edited="0">
+                <wp:start x="0" y="0"/>
+                <wp:lineTo x="0" y="21428"/>
+                <wp:lineTo x="21531" y="21428"/>
+                <wp:lineTo x="21531" y="0"/>
+                <wp:lineTo x="0" y="0"/>
+              </wp:wrapPolygon>
+            </wp:wrapTight>
+            <wp:docPr id="12" name="Picture 12"/>
+            <wp:cNvGraphicFramePr>
+              <a:graphicFrameLocks xmlns:a="http://schemas.openxmlformats.org/drawingml/2006/main" noChangeAspect="1"/>
+            </wp:cNvGraphicFramePr>
+            <a:graphic xmlns:a="http://schemas.openxmlformats.org/drawingml/2006/main">
+              <a:graphicData uri="http://schemas.openxmlformats.org/drawingml/2006/picture">
+                <pic:pic xmlns:pic="http://schemas.openxmlformats.org/drawingml/2006/picture">
+                  <pic:nvPicPr>
+                    <pic:cNvPr id="1" name=""/>
+                    <pic:cNvPicPr/>
+                  </pic:nvPicPr>
+                  <pic:blipFill>
+                    <a:blip r:embed="rId16">
+                      <a:extLst>
+                        <a:ext uri="{28A0092B-C50C-407E-A947-70E740481C1C}">
+                          <a14:useLocalDpi xmlns:a14="http://schemas.microsoft.com/office/drawing/2010/main" val="0"/>
+                        </a:ext>
+                      </a:extLst>
+                    </a:blip>
+                    <a:stretch>
+                      <a:fillRect/>
+                    </a:stretch>
+                  </pic:blipFill>
+                  <pic:spPr>
+                    <a:xfrm>
+                      <a:off x="0" y="0"/>
+                      <a:ext cx="5943600" cy="3110865"/>
+                    </a:xfrm>
+                    <a:prstGeom prst="rect">
+                      <a:avLst/>
+                    </a:prstGeom>
+                  </pic:spPr>
+                </pic:pic>
+              </a:graphicData>
+            </a:graphic>
+          </wp:anchor>
+        </w:drawing>
+      </w:r>
+    </w:p>
+    <w:p>
+      <w:pPr>
+        <w:pStyle w:val="ListParagraph"/>
+        <w:ind w:left="1800"/>
+      </w:pPr>
+    </w:p>
+    <w:p>
+      <w:pPr>
+        <w:pStyle w:val="ListParagraph"/>
+        <w:ind w:left="1800"/>
       </w:pPr>
     </w:p>
     <w:sectPr>
@@ -118,6 +1927,95 @@
 <file path=word/numbering.xml><?xml version="1.0" encoding="utf-8"?>
 <w:numbering xmlns:wpc="http://schemas.microsoft.com/office/word/2010/wordprocessingCanvas" xmlns:cx="http://schemas.microsoft.com/office/drawing/2014/chartex" xmlns:cx1="http://schemas.microsoft.com/office/drawing/2015/9/8/chartex" xmlns:cx2="http://schemas.microsoft.com/office/drawing/2015/10/21/chartex" xmlns:cx3="http://schemas.microsoft.com/office/drawing/2016/5/9/chartex" xmlns:cx4="http://schemas.microsoft.com/office/drawing/2016/5/10/chartex" xmlns:cx5="http://schemas.microsoft.com/office/drawing/2016/5/11/chartex" xmlns:cx6="http://schemas.microsoft.com/office/drawing/2016/5/12/chartex" xmlns:cx7="http://schemas.microsoft.com/office/drawing/2016/5/13/chartex" xmlns:cx8="http://schemas.microsoft.com/office/drawing/2016/5/14/chartex" xmlns:mc="http://schemas.openxmlformats.org/markup-compatibility/2006" xmlns:aink="http://schemas.microsoft.com/office/drawing/2016/ink" xmlns:am3d="http://schemas.microsoft.com/office/drawing/2017/model3d" xmlns:o="urn:schemas-microsoft-com:office:office" xmlns:r="http://schemas.openxmlformats.org/officeDocument/2006/relationships" xmlns:m="http://schemas.openxmlformats.org/officeDocument/2006/math" xmlns:v="urn:schemas-microsoft-com:vml" xmlns:wp14="http://schemas.microsoft.com/office/word/2010/wordprocessingDrawing" xmlns:wp="http://schemas.openxmlformats.org/drawingml/2006/wordprocessingDrawing" xmlns:w10="urn:schemas-microsoft-com:office:word" xmlns:w="http://schemas.openxmlformats.org/wordprocessingml/2006/main" xmlns:w14="http://schemas.microsoft.com/office/word/2010/wordml" xmlns:w15="http://schemas.microsoft.com/office/word/2012/wordml" xmlns:w16cex="http://schemas.microsoft.com/office/word/2018/wordml/cex" xmlns:w16cid="http://schemas.microsoft.com/office/word/2016/wordml/cid" xmlns:w16="http://schemas.microsoft.com/office/word/2018/wordml" xmlns:w16sdtdh="http://schemas.microsoft.com/office/word/2020/wordml/sdtdatahash" xmlns:w16se="http://schemas.microsoft.com/office/word/2015/wordml/symex" xmlns:wpg="http://schemas.microsoft.com/office/word/2010/wordprocessingGroup" xmlns:wpi="http://schemas.microsoft.com/office/word/2010/wordprocessingInk" xmlns:wne="http://schemas.microsoft.com/office/word/2006/wordml" xmlns:wps="http://schemas.microsoft.com/office/word/2010/wordprocessingShape" mc:Ignorable="w14 w15 w16se w16cid w16 w16cex w16sdtdh wp14">
   <w:abstractNum w:abstractNumId="0" w15:restartNumberingAfterBreak="0">
+    <w:nsid w:val="06870B75"/>
+    <w:multiLevelType w:val="hybridMultilevel"/>
+    <w:tmpl w:val="988229B4"/>
+    <w:lvl w:ilvl="0" w:tplc="E7ECE4D6">
+      <w:start w:val="1"/>
+      <w:numFmt w:val="lowerLetter"/>
+      <w:lvlText w:val="%1)"/>
+      <w:lvlJc w:val="left"/>
+      <w:pPr>
+        <w:ind w:left="1800" w:hanging="360"/>
+      </w:pPr>
+      <w:rPr>
+        <w:rFonts w:hint="default"/>
+      </w:rPr>
+    </w:lvl>
+    <w:lvl w:ilvl="1" w:tplc="04090019" w:tentative="1">
+      <w:start w:val="1"/>
+      <w:numFmt w:val="lowerLetter"/>
+      <w:lvlText w:val="%2."/>
+      <w:lvlJc w:val="left"/>
+      <w:pPr>
+        <w:ind w:left="2520" w:hanging="360"/>
+      </w:pPr>
+    </w:lvl>
+    <w:lvl w:ilvl="2" w:tplc="0409001B" w:tentative="1">
+      <w:start w:val="1"/>
+      <w:numFmt w:val="lowerRoman"/>
+      <w:lvlText w:val="%3."/>
+      <w:lvlJc w:val="right"/>
+      <w:pPr>
+        <w:ind w:left="3240" w:hanging="180"/>
+      </w:pPr>
+    </w:lvl>
+    <w:lvl w:ilvl="3" w:tplc="0409000F" w:tentative="1">
+      <w:start w:val="1"/>
+      <w:numFmt w:val="decimal"/>
+      <w:lvlText w:val="%4."/>
+      <w:lvlJc w:val="left"/>
+      <w:pPr>
+        <w:ind w:left="3960" w:hanging="360"/>
+      </w:pPr>
+    </w:lvl>
+    <w:lvl w:ilvl="4" w:tplc="04090019" w:tentative="1">
+      <w:start w:val="1"/>
+      <w:numFmt w:val="lowerLetter"/>
+      <w:lvlText w:val="%5."/>
+      <w:lvlJc w:val="left"/>
+      <w:pPr>
+        <w:ind w:left="4680" w:hanging="360"/>
+      </w:pPr>
+    </w:lvl>
+    <w:lvl w:ilvl="5" w:tplc="0409001B" w:tentative="1">
+      <w:start w:val="1"/>
+      <w:numFmt w:val="lowerRoman"/>
+      <w:lvlText w:val="%6."/>
+      <w:lvlJc w:val="right"/>
+      <w:pPr>
+        <w:ind w:left="5400" w:hanging="180"/>
+      </w:pPr>
+    </w:lvl>
+    <w:lvl w:ilvl="6" w:tplc="0409000F" w:tentative="1">
+      <w:start w:val="1"/>
+      <w:numFmt w:val="decimal"/>
+      <w:lvlText w:val="%7."/>
+      <w:lvlJc w:val="left"/>
+      <w:pPr>
+        <w:ind w:left="6120" w:hanging="360"/>
+      </w:pPr>
+    </w:lvl>
+    <w:lvl w:ilvl="7" w:tplc="04090019" w:tentative="1">
+      <w:start w:val="1"/>
+      <w:numFmt w:val="lowerLetter"/>
+      <w:lvlText w:val="%8."/>
+      <w:lvlJc w:val="left"/>
+      <w:pPr>
+        <w:ind w:left="6840" w:hanging="360"/>
+      </w:pPr>
+    </w:lvl>
+    <w:lvl w:ilvl="8" w:tplc="0409001B" w:tentative="1">
+      <w:start w:val="1"/>
+      <w:numFmt w:val="lowerRoman"/>
+      <w:lvlText w:val="%9."/>
+      <w:lvlJc w:val="right"/>
+      <w:pPr>
+        <w:ind w:left="7560" w:hanging="180"/>
+      </w:pPr>
+    </w:lvl>
+  </w:abstractNum>
+  <w:abstractNum w:abstractNumId="1" w15:restartNumberingAfterBreak="0">
     <w:nsid w:val="0CFB2B6F"/>
     <w:multiLevelType w:val="hybridMultilevel"/>
     <w:tmpl w:val="4B6E0B84"/>
@@ -206,7 +2104,7 @@
       </w:pPr>
     </w:lvl>
   </w:abstractNum>
-  <w:abstractNum w:abstractNumId="1" w15:restartNumberingAfterBreak="0">
+  <w:abstractNum w:abstractNumId="2" w15:restartNumberingAfterBreak="0">
     <w:nsid w:val="153E169F"/>
     <w:multiLevelType w:val="hybridMultilevel"/>
     <w:tmpl w:val="B012209C"/>
@@ -295,7 +2193,233 @@
       </w:pPr>
     </w:lvl>
   </w:abstractNum>
-  <w:abstractNum w:abstractNumId="2" w15:restartNumberingAfterBreak="0">
+  <w:abstractNum w:abstractNumId="3" w15:restartNumberingAfterBreak="0">
+    <w:nsid w:val="2AB22405"/>
+    <w:multiLevelType w:val="hybridMultilevel"/>
+    <w:tmpl w:val="F6E42BB6"/>
+    <w:lvl w:ilvl="0" w:tplc="83EC9176">
+      <w:start w:val="2"/>
+      <w:numFmt w:val="bullet"/>
+      <w:lvlText w:val="-"/>
+      <w:lvlJc w:val="left"/>
+      <w:pPr>
+        <w:ind w:left="2520" w:hanging="360"/>
+      </w:pPr>
+      <w:rPr>
+        <w:rFonts w:ascii="Calibri" w:eastAsiaTheme="minorHAnsi" w:hAnsi="Calibri" w:cs="Calibri" w:hint="default"/>
+      </w:rPr>
+    </w:lvl>
+    <w:lvl w:ilvl="1" w:tplc="04090003" w:tentative="1">
+      <w:start w:val="1"/>
+      <w:numFmt w:val="bullet"/>
+      <w:lvlText w:val="o"/>
+      <w:lvlJc w:val="left"/>
+      <w:pPr>
+        <w:ind w:left="3240" w:hanging="360"/>
+      </w:pPr>
+      <w:rPr>
+        <w:rFonts w:ascii="Courier New" w:hAnsi="Courier New" w:cs="Courier New" w:hint="default"/>
+      </w:rPr>
+    </w:lvl>
+    <w:lvl w:ilvl="2" w:tplc="04090005" w:tentative="1">
+      <w:start w:val="1"/>
+      <w:numFmt w:val="bullet"/>
+      <w:lvlText w:val=""/>
+      <w:lvlJc w:val="left"/>
+      <w:pPr>
+        <w:ind w:left="3960" w:hanging="360"/>
+      </w:pPr>
+      <w:rPr>
+        <w:rFonts w:ascii="Wingdings" w:hAnsi="Wingdings" w:hint="default"/>
+      </w:rPr>
+    </w:lvl>
+    <w:lvl w:ilvl="3" w:tplc="04090001" w:tentative="1">
+      <w:start w:val="1"/>
+      <w:numFmt w:val="bullet"/>
+      <w:lvlText w:val=""/>
+      <w:lvlJc w:val="left"/>
+      <w:pPr>
+        <w:ind w:left="4680" w:hanging="360"/>
+      </w:pPr>
+      <w:rPr>
+        <w:rFonts w:ascii="Symbol" w:hAnsi="Symbol" w:hint="default"/>
+      </w:rPr>
+    </w:lvl>
+    <w:lvl w:ilvl="4" w:tplc="04090003" w:tentative="1">
+      <w:start w:val="1"/>
+      <w:numFmt w:val="bullet"/>
+      <w:lvlText w:val="o"/>
+      <w:lvlJc w:val="left"/>
+      <w:pPr>
+        <w:ind w:left="5400" w:hanging="360"/>
+      </w:pPr>
+      <w:rPr>
+        <w:rFonts w:ascii="Courier New" w:hAnsi="Courier New" w:cs="Courier New" w:hint="default"/>
+      </w:rPr>
+    </w:lvl>
+    <w:lvl w:ilvl="5" w:tplc="04090005" w:tentative="1">
+      <w:start w:val="1"/>
+      <w:numFmt w:val="bullet"/>
+      <w:lvlText w:val=""/>
+      <w:lvlJc w:val="left"/>
+      <w:pPr>
+        <w:ind w:left="6120" w:hanging="360"/>
+      </w:pPr>
+      <w:rPr>
+        <w:rFonts w:ascii="Wingdings" w:hAnsi="Wingdings" w:hint="default"/>
+      </w:rPr>
+    </w:lvl>
+    <w:lvl w:ilvl="6" w:tplc="04090001" w:tentative="1">
+      <w:start w:val="1"/>
+      <w:numFmt w:val="bullet"/>
+      <w:lvlText w:val=""/>
+      <w:lvlJc w:val="left"/>
+      <w:pPr>
+        <w:ind w:left="6840" w:hanging="360"/>
+      </w:pPr>
+      <w:rPr>
+        <w:rFonts w:ascii="Symbol" w:hAnsi="Symbol" w:hint="default"/>
+      </w:rPr>
+    </w:lvl>
+    <w:lvl w:ilvl="7" w:tplc="04090003" w:tentative="1">
+      <w:start w:val="1"/>
+      <w:numFmt w:val="bullet"/>
+      <w:lvlText w:val="o"/>
+      <w:lvlJc w:val="left"/>
+      <w:pPr>
+        <w:ind w:left="7560" w:hanging="360"/>
+      </w:pPr>
+      <w:rPr>
+        <w:rFonts w:ascii="Courier New" w:hAnsi="Courier New" w:cs="Courier New" w:hint="default"/>
+      </w:rPr>
+    </w:lvl>
+    <w:lvl w:ilvl="8" w:tplc="04090005" w:tentative="1">
+      <w:start w:val="1"/>
+      <w:numFmt w:val="bullet"/>
+      <w:lvlText w:val=""/>
+      <w:lvlJc w:val="left"/>
+      <w:pPr>
+        <w:ind w:left="8280" w:hanging="360"/>
+      </w:pPr>
+      <w:rPr>
+        <w:rFonts w:ascii="Wingdings" w:hAnsi="Wingdings" w:hint="default"/>
+      </w:rPr>
+    </w:lvl>
+  </w:abstractNum>
+  <w:abstractNum w:abstractNumId="4" w15:restartNumberingAfterBreak="0">
+    <w:nsid w:val="2E9675F7"/>
+    <w:multiLevelType w:val="hybridMultilevel"/>
+    <w:tmpl w:val="B1B4BFA8"/>
+    <w:lvl w:ilvl="0" w:tplc="6F3CB650">
+      <w:start w:val="2"/>
+      <w:numFmt w:val="bullet"/>
+      <w:lvlText w:val="-"/>
+      <w:lvlJc w:val="left"/>
+      <w:pPr>
+        <w:ind w:left="1800" w:hanging="360"/>
+      </w:pPr>
+      <w:rPr>
+        <w:rFonts w:ascii="Calibri" w:eastAsiaTheme="minorHAnsi" w:hAnsi="Calibri" w:cs="Calibri" w:hint="default"/>
+      </w:rPr>
+    </w:lvl>
+    <w:lvl w:ilvl="1" w:tplc="04090003" w:tentative="1">
+      <w:start w:val="1"/>
+      <w:numFmt w:val="bullet"/>
+      <w:lvlText w:val="o"/>
+      <w:lvlJc w:val="left"/>
+      <w:pPr>
+        <w:ind w:left="2520" w:hanging="360"/>
+      </w:pPr>
+      <w:rPr>
+        <w:rFonts w:ascii="Courier New" w:hAnsi="Courier New" w:cs="Courier New" w:hint="default"/>
+      </w:rPr>
+    </w:lvl>
+    <w:lvl w:ilvl="2" w:tplc="04090005" w:tentative="1">
+      <w:start w:val="1"/>
+      <w:numFmt w:val="bullet"/>
+      <w:lvlText w:val=""/>
+      <w:lvlJc w:val="left"/>
+      <w:pPr>
+        <w:ind w:left="3240" w:hanging="360"/>
+      </w:pPr>
+      <w:rPr>
+        <w:rFonts w:ascii="Wingdings" w:hAnsi="Wingdings" w:hint="default"/>
+      </w:rPr>
+    </w:lvl>
+    <w:lvl w:ilvl="3" w:tplc="04090001" w:tentative="1">
+      <w:start w:val="1"/>
+      <w:numFmt w:val="bullet"/>
+      <w:lvlText w:val=""/>
+      <w:lvlJc w:val="left"/>
+      <w:pPr>
+        <w:ind w:left="3960" w:hanging="360"/>
+      </w:pPr>
+      <w:rPr>
+        <w:rFonts w:ascii="Symbol" w:hAnsi="Symbol" w:hint="default"/>
+      </w:rPr>
+    </w:lvl>
+    <w:lvl w:ilvl="4" w:tplc="04090003" w:tentative="1">
+      <w:start w:val="1"/>
+      <w:numFmt w:val="bullet"/>
+      <w:lvlText w:val="o"/>
+      <w:lvlJc w:val="left"/>
+      <w:pPr>
+        <w:ind w:left="4680" w:hanging="360"/>
+      </w:pPr>
+      <w:rPr>
+        <w:rFonts w:ascii="Courier New" w:hAnsi="Courier New" w:cs="Courier New" w:hint="default"/>
+      </w:rPr>
+    </w:lvl>
+    <w:lvl w:ilvl="5" w:tplc="04090005" w:tentative="1">
+      <w:start w:val="1"/>
+      <w:numFmt w:val="bullet"/>
+      <w:lvlText w:val=""/>
+      <w:lvlJc w:val="left"/>
+      <w:pPr>
+        <w:ind w:left="5400" w:hanging="360"/>
+      </w:pPr>
+      <w:rPr>
+        <w:rFonts w:ascii="Wingdings" w:hAnsi="Wingdings" w:hint="default"/>
+      </w:rPr>
+    </w:lvl>
+    <w:lvl w:ilvl="6" w:tplc="04090001" w:tentative="1">
+      <w:start w:val="1"/>
+      <w:numFmt w:val="bullet"/>
+      <w:lvlText w:val=""/>
+      <w:lvlJc w:val="left"/>
+      <w:pPr>
+        <w:ind w:left="6120" w:hanging="360"/>
+      </w:pPr>
+      <w:rPr>
+        <w:rFonts w:ascii="Symbol" w:hAnsi="Symbol" w:hint="default"/>
+      </w:rPr>
+    </w:lvl>
+    <w:lvl w:ilvl="7" w:tplc="04090003" w:tentative="1">
+      <w:start w:val="1"/>
+      <w:numFmt w:val="bullet"/>
+      <w:lvlText w:val="o"/>
+      <w:lvlJc w:val="left"/>
+      <w:pPr>
+        <w:ind w:left="6840" w:hanging="360"/>
+      </w:pPr>
+      <w:rPr>
+        <w:rFonts w:ascii="Courier New" w:hAnsi="Courier New" w:cs="Courier New" w:hint="default"/>
+      </w:rPr>
+    </w:lvl>
+    <w:lvl w:ilvl="8" w:tplc="04090005" w:tentative="1">
+      <w:start w:val="1"/>
+      <w:numFmt w:val="bullet"/>
+      <w:lvlText w:val=""/>
+      <w:lvlJc w:val="left"/>
+      <w:pPr>
+        <w:ind w:left="7560" w:hanging="360"/>
+      </w:pPr>
+      <w:rPr>
+        <w:rFonts w:ascii="Wingdings" w:hAnsi="Wingdings" w:hint="default"/>
+      </w:rPr>
+    </w:lvl>
+  </w:abstractNum>
+  <w:abstractNum w:abstractNumId="5" w15:restartNumberingAfterBreak="0">
     <w:nsid w:val="6ECC6974"/>
     <w:multiLevelType w:val="hybridMultilevel"/>
     <w:tmpl w:val="68BC6616"/>
@@ -385,13 +2509,22 @@
     </w:lvl>
   </w:abstractNum>
   <w:num w:numId="1">
+    <w:abstractNumId w:val="5"/>
+  </w:num>
+  <w:num w:numId="2">
+    <w:abstractNumId w:val="1"/>
+  </w:num>
+  <w:num w:numId="3">
     <w:abstractNumId w:val="2"/>
   </w:num>
-  <w:num w:numId="2">
+  <w:num w:numId="4">
+    <w:abstractNumId w:val="3"/>
+  </w:num>
+  <w:num w:numId="5">
+    <w:abstractNumId w:val="4"/>
+  </w:num>
+  <w:num w:numId="6">
     <w:abstractNumId w:val="0"/>
-  </w:num>
-  <w:num w:numId="3">
-    <w:abstractNumId w:val="1"/>
   </w:num>
 </w:numbering>
 </file>
@@ -1141,4 +3274,16 @@
     </a:ext>
   </a:extLst>
 </a:theme>
+</file>
+
+<file path=customXml/item1.xml><?xml version="1.0" encoding="utf-8"?>
+<b:Sources xmlns:b="http://schemas.openxmlformats.org/officeDocument/2006/bibliography" xmlns="http://schemas.openxmlformats.org/officeDocument/2006/bibliography" SelectedStyle="\APASixthEditionOfficeOnline.xsl" StyleName="APA" Version="6"/>
+</file>
+
+<file path=customXml/itemProps1.xml><?xml version="1.0" encoding="utf-8"?>
+<ds:datastoreItem xmlns:ds="http://schemas.openxmlformats.org/officeDocument/2006/customXml" ds:itemID="{63B04A7D-4D0A-4A57-AD09-55FFE63088C4}">
+  <ds:schemaRefs>
+    <ds:schemaRef ds:uri="http://schemas.openxmlformats.org/officeDocument/2006/bibliography"/>
+  </ds:schemaRefs>
+</ds:datastoreItem>
 </file>
</xml_diff>